<commit_message>
conference 2 first test
</commit_message>
<xml_diff>
--- a/Conference_1/Homework 1 Handout.docx
+++ b/Conference_1/Homework 1 Handout.docx
@@ -21,7 +21,25 @@
           <w:sz w:val="32"/>
           <w:szCs w:val="32"/>
         </w:rPr>
-        <w:t>Homework 1: Introduction and Spreadsheets, 10 pts</w:t>
+        <w:t>Conference</w:t>
+      </w:r>
+      <w:r>
+        <w:rPr>
+          <w:rFonts w:ascii="Times New Roman" w:hAnsi="Times New Roman"/>
+          <w:b/>
+          <w:sz w:val="32"/>
+          <w:szCs w:val="32"/>
+        </w:rPr>
+        <w:t xml:space="preserve"> 1: Introduction </w:t>
+      </w:r>
+      <w:r>
+        <w:rPr>
+          <w:rFonts w:ascii="Times New Roman" w:hAnsi="Times New Roman"/>
+          <w:b/>
+          <w:sz w:val="32"/>
+          <w:szCs w:val="32"/>
+        </w:rPr>
+        <w:t>to Distributions</w:t>
       </w:r>
     </w:p>
     <w:p>
@@ -124,7 +142,6 @@
         <w:contextualSpacing/>
         <w:rPr>
           <w:rFonts w:ascii="Times New Roman" w:hAnsi="Times New Roman"/>
-          <w:b/>
           <w:sz w:val="24"/>
           <w:szCs w:val="24"/>
         </w:rPr>
@@ -136,18 +153,33 @@
         <w:contextualSpacing/>
         <w:rPr>
           <w:rFonts w:ascii="Times New Roman" w:hAnsi="Times New Roman"/>
-          <w:b/>
-          <w:sz w:val="24"/>
-          <w:szCs w:val="24"/>
-        </w:rPr>
-      </w:pPr>
-      <w:r>
-        <w:rPr>
-          <w:rFonts w:ascii="Times New Roman" w:hAnsi="Times New Roman"/>
-          <w:sz w:val="24"/>
-          <w:szCs w:val="24"/>
-        </w:rPr>
-        <w:t xml:space="preserve">If you work on this assignment with any other students, please list them as a collaborator in the beginning of the assignment you hand in. </w:t>
+          <w:sz w:val="24"/>
+          <w:szCs w:val="24"/>
+        </w:rPr>
+      </w:pPr>
+      <w:r>
+        <w:rPr>
+          <w:rFonts w:ascii="Times New Roman" w:hAnsi="Times New Roman"/>
+          <w:sz w:val="24"/>
+          <w:szCs w:val="24"/>
+        </w:rPr>
+        <w:t xml:space="preserve">Include all calculations done, graphs made, and the answers to the questions </w:t>
+      </w:r>
+      <w:r>
+        <w:rPr>
+          <w:rFonts w:ascii="Times New Roman" w:hAnsi="Times New Roman"/>
+          <w:sz w:val="24"/>
+          <w:szCs w:val="24"/>
+        </w:rPr>
+        <w:t xml:space="preserve">in a word document. </w:t>
+      </w:r>
+      <w:r>
+        <w:rPr>
+          <w:rFonts w:ascii="Times New Roman" w:hAnsi="Times New Roman"/>
+          <w:sz w:val="24"/>
+          <w:szCs w:val="24"/>
+        </w:rPr>
+        <w:t xml:space="preserve"> </w:t>
       </w:r>
     </w:p>
     <w:p>
@@ -177,83 +209,7 @@
           <w:sz w:val="24"/>
           <w:szCs w:val="24"/>
         </w:rPr>
-        <w:t xml:space="preserve">Include all calculations done, graphs made, and the answers to the questions </w:t>
-      </w:r>
-      <w:r>
-        <w:rPr>
-          <w:rFonts w:ascii="Times New Roman" w:hAnsi="Times New Roman"/>
-          <w:sz w:val="24"/>
-          <w:szCs w:val="24"/>
-        </w:rPr>
-        <w:t xml:space="preserve">in a word document. </w:t>
-      </w:r>
-      <w:r>
-        <w:rPr>
-          <w:rFonts w:ascii="Times New Roman" w:hAnsi="Times New Roman"/>
-          <w:sz w:val="24"/>
-          <w:szCs w:val="24"/>
-        </w:rPr>
-        <w:t xml:space="preserve"> </w:t>
-      </w:r>
-    </w:p>
-    <w:p>
-      <w:pPr>
-        <w:spacing w:after="0" w:line="240" w:lineRule="auto"/>
-        <w:contextualSpacing/>
-        <w:rPr>
-          <w:rFonts w:ascii="Times New Roman" w:hAnsi="Times New Roman"/>
-          <w:sz w:val="24"/>
-          <w:szCs w:val="24"/>
-        </w:rPr>
-      </w:pPr>
-    </w:p>
-    <w:p>
-      <w:pPr>
-        <w:spacing w:after="0" w:line="240" w:lineRule="auto"/>
-        <w:contextualSpacing/>
-        <w:rPr>
-          <w:rFonts w:ascii="Times New Roman" w:hAnsi="Times New Roman"/>
-          <w:sz w:val="24"/>
-          <w:szCs w:val="24"/>
-        </w:rPr>
-      </w:pPr>
-      <w:r>
-        <w:rPr>
-          <w:rFonts w:ascii="Times New Roman" w:hAnsi="Times New Roman"/>
-          <w:sz w:val="24"/>
-          <w:szCs w:val="24"/>
-        </w:rPr>
         <w:t xml:space="preserve">Feel free to either use this word document or just number your questions in another document. </w:t>
-      </w:r>
-    </w:p>
-    <w:p>
-      <w:pPr>
-        <w:spacing w:after="0" w:line="240" w:lineRule="auto"/>
-        <w:contextualSpacing/>
-        <w:rPr>
-          <w:rFonts w:ascii="Times New Roman" w:hAnsi="Times New Roman"/>
-          <w:sz w:val="24"/>
-          <w:szCs w:val="24"/>
-        </w:rPr>
-      </w:pPr>
-    </w:p>
-    <w:p>
-      <w:pPr>
-        <w:spacing w:after="0" w:line="240" w:lineRule="auto"/>
-        <w:contextualSpacing/>
-        <w:rPr>
-          <w:rFonts w:ascii="Times New Roman" w:hAnsi="Times New Roman"/>
-          <w:sz w:val="24"/>
-          <w:szCs w:val="24"/>
-        </w:rPr>
-      </w:pPr>
-      <w:r>
-        <w:rPr>
-          <w:rFonts w:ascii="Times New Roman" w:hAnsi="Times New Roman"/>
-          <w:sz w:val="24"/>
-          <w:szCs w:val="24"/>
-        </w:rPr>
-        <w:t>Submit Everything to Blackboard Learn (no need to print anything out unless you just want to)</w:t>
       </w:r>
     </w:p>
     <w:p>
@@ -1365,7 +1321,6 @@
           <w:sz w:val="24"/>
           <w:szCs w:val="24"/>
         </w:rPr>
-        <w:lastRenderedPageBreak/>
         <w:t>Click the Tools tab, and then click Excel Add-Ins.</w:t>
       </w:r>
     </w:p>
@@ -1744,15 +1699,7 @@
           <w:sz w:val="24"/>
           <w:szCs w:val="24"/>
         </w:rPr>
-        <w:t>mean, standard deviation,</w:t>
-      </w:r>
-      <w:r>
-        <w:rPr>
-          <w:rFonts w:ascii="Times New Roman" w:hAnsi="Times New Roman"/>
-          <w:sz w:val="24"/>
-          <w:szCs w:val="24"/>
-        </w:rPr>
-        <w:t xml:space="preserve"> and </w:t>
+        <w:t xml:space="preserve">mean, </w:t>
       </w:r>
       <w:r>
         <w:rPr>
@@ -1762,6 +1709,24 @@
           <w:szCs w:val="24"/>
         </w:rPr>
         <w:t>median</w:t>
+      </w:r>
+      <w:r>
+        <w:rPr>
+          <w:rFonts w:ascii="Times New Roman" w:hAnsi="Times New Roman"/>
+          <w:b/>
+          <w:sz w:val="24"/>
+          <w:szCs w:val="24"/>
+        </w:rPr>
+        <w:t xml:space="preserve">, and </w:t>
+      </w:r>
+      <w:r>
+        <w:rPr>
+          <w:rFonts w:ascii="Times New Roman" w:hAnsi="Times New Roman"/>
+          <w:b/>
+          <w:sz w:val="24"/>
+          <w:szCs w:val="24"/>
+        </w:rPr>
+        <w:t>standard deviation</w:t>
       </w:r>
       <w:r>
         <w:rPr>
@@ -2154,7 +2119,31 @@
           <w:sz w:val="24"/>
           <w:szCs w:val="24"/>
         </w:rPr>
-        <w:t>Under the second excel sheet you will find averages of WBC from the same population as before.</w:t>
+        <w:t>Under the second excel sheet you will find averages of WBC from the same population as before</w:t>
+      </w:r>
+      <w:r>
+        <w:rPr>
+          <w:rFonts w:ascii="Times New Roman" w:hAnsi="Times New Roman"/>
+          <w:sz w:val="24"/>
+          <w:szCs w:val="24"/>
+        </w:rPr>
+        <w:t xml:space="preserve"> except this time</w:t>
+      </w:r>
+      <w:r>
+        <w:rPr>
+          <w:rFonts w:ascii="Times New Roman" w:hAnsi="Times New Roman"/>
+          <w:sz w:val="24"/>
+          <w:szCs w:val="24"/>
+        </w:rPr>
+        <w:t xml:space="preserve"> we have a lot more data</w:t>
+      </w:r>
+      <w:r>
+        <w:rPr>
+          <w:rFonts w:ascii="Times New Roman" w:hAnsi="Times New Roman"/>
+          <w:sz w:val="24"/>
+          <w:szCs w:val="24"/>
+        </w:rPr>
+        <w:t>.</w:t>
       </w:r>
     </w:p>
     <w:p>
@@ -2182,6 +2171,134 @@
     </w:p>
     <w:p>
       <w:pPr>
+        <w:pStyle w:val="ListParagraph"/>
+        <w:numPr>
+          <w:ilvl w:val="0"/>
+          <w:numId w:val="15"/>
+        </w:numPr>
+        <w:spacing w:after="0" w:line="240" w:lineRule="auto"/>
+        <w:rPr>
+          <w:rFonts w:ascii="Times New Roman" w:hAnsi="Times New Roman"/>
+          <w:sz w:val="24"/>
+          <w:szCs w:val="24"/>
+        </w:rPr>
+      </w:pPr>
+      <w:r>
+        <w:rPr>
+          <w:rFonts w:ascii="Times New Roman" w:hAnsi="Times New Roman"/>
+          <w:sz w:val="24"/>
+          <w:szCs w:val="24"/>
+        </w:rPr>
+        <w:t xml:space="preserve">Now that we have all of the data in </w:t>
+      </w:r>
+      <w:proofErr w:type="gramStart"/>
+      <w:r>
+        <w:rPr>
+          <w:rFonts w:ascii="Times New Roman" w:hAnsi="Times New Roman"/>
+          <w:sz w:val="24"/>
+          <w:szCs w:val="24"/>
+        </w:rPr>
+        <w:t>SPSS</w:t>
+      </w:r>
+      <w:proofErr w:type="gramEnd"/>
+      <w:r>
+        <w:rPr>
+          <w:rFonts w:ascii="Times New Roman" w:hAnsi="Times New Roman"/>
+          <w:sz w:val="24"/>
+          <w:szCs w:val="24"/>
+        </w:rPr>
+        <w:t xml:space="preserve"> we can now investigate how close to a normal distribution each set of data is. </w:t>
+      </w:r>
+      <w:r>
+        <w:rPr>
+          <w:rFonts w:ascii="Times New Roman" w:hAnsi="Times New Roman"/>
+          <w:sz w:val="24"/>
+          <w:szCs w:val="24"/>
+        </w:rPr>
+        <w:t xml:space="preserve">Test both </w:t>
+      </w:r>
+      <w:r>
+        <w:rPr>
+          <w:rFonts w:ascii="Times New Roman" w:hAnsi="Times New Roman"/>
+          <w:sz w:val="24"/>
+          <w:szCs w:val="24"/>
+        </w:rPr>
+        <w:t xml:space="preserve">data sets with </w:t>
+      </w:r>
+      <w:r>
+        <w:rPr>
+          <w:rFonts w:ascii="Times New Roman" w:hAnsi="Times New Roman"/>
+          <w:sz w:val="24"/>
+          <w:szCs w:val="24"/>
+        </w:rPr>
+        <w:t>Shapiro</w:t>
+      </w:r>
+      <w:r>
+        <w:rPr>
+          <w:rFonts w:ascii="Times New Roman" w:hAnsi="Times New Roman"/>
+          <w:sz w:val="24"/>
+          <w:szCs w:val="24"/>
+        </w:rPr>
+        <w:t xml:space="preserve">-Wilk test and the Kolmogorov-Smirnov Test. (Both of these tests </w:t>
+      </w:r>
+      <w:r>
+        <w:rPr>
+          <w:rFonts w:ascii="Times New Roman" w:hAnsi="Times New Roman"/>
+          <w:sz w:val="24"/>
+          <w:szCs w:val="24"/>
+        </w:rPr>
+        <w:t>will explore the probability that the distributions are normally distributed</w:t>
+      </w:r>
+      <w:r>
+        <w:rPr>
+          <w:rFonts w:ascii="Times New Roman" w:hAnsi="Times New Roman"/>
+          <w:sz w:val="24"/>
+          <w:szCs w:val="24"/>
+        </w:rPr>
+        <w:t>. The null hypothesis for both</w:t>
+      </w:r>
+      <w:r>
+        <w:rPr>
+          <w:rFonts w:ascii="Times New Roman" w:hAnsi="Times New Roman"/>
+          <w:sz w:val="24"/>
+          <w:szCs w:val="24"/>
+        </w:rPr>
+        <w:t xml:space="preserve"> is that the data is from a normal distribution</w:t>
+      </w:r>
+      <w:r>
+        <w:rPr>
+          <w:rFonts w:ascii="Times New Roman" w:hAnsi="Times New Roman"/>
+          <w:sz w:val="24"/>
+          <w:szCs w:val="24"/>
+        </w:rPr>
+        <w:t>)</w:t>
+      </w:r>
+    </w:p>
+    <w:p>
+      <w:pPr>
+        <w:pStyle w:val="ListParagraph"/>
+        <w:numPr>
+          <w:ilvl w:val="0"/>
+          <w:numId w:val="15"/>
+        </w:numPr>
+        <w:spacing w:after="0" w:line="240" w:lineRule="auto"/>
+        <w:rPr>
+          <w:rFonts w:ascii="Times New Roman" w:hAnsi="Times New Roman"/>
+          <w:sz w:val="24"/>
+          <w:szCs w:val="24"/>
+        </w:rPr>
+      </w:pPr>
+      <w:r>
+        <w:rPr>
+          <w:rFonts w:ascii="Times New Roman" w:hAnsi="Times New Roman"/>
+          <w:sz w:val="24"/>
+          <w:szCs w:val="24"/>
+        </w:rPr>
+        <w:t>How are the skewness and kurtosis values?</w:t>
+      </w:r>
+    </w:p>
+    <w:p>
+      <w:pPr>
         <w:spacing w:after="0" w:line="240" w:lineRule="auto"/>
         <w:rPr>
           <w:rFonts w:ascii="Times New Roman" w:hAnsi="Times New Roman"/>
@@ -2309,16 +2426,14 @@
         </w:rPr>
         <w:t xml:space="preserve"> scores for rats that were scored by two students. Student A scored animals with IDs A100-A116, and Student B scored rats with IDS A117-A133. You expect all animals to show </w:t>
       </w:r>
-      <w:proofErr w:type="gramStart"/>
-      <w:r>
-        <w:rPr>
-          <w:rFonts w:ascii="Times New Roman" w:hAnsi="Times New Roman"/>
-          <w:sz w:val="24"/>
-          <w:szCs w:val="24"/>
-        </w:rPr>
-        <w:t>similar</w:t>
-      </w:r>
-      <w:proofErr w:type="gramEnd"/>
+      <w:r>
+        <w:rPr>
+          <w:rFonts w:ascii="Times New Roman" w:hAnsi="Times New Roman"/>
+          <w:sz w:val="24"/>
+          <w:szCs w:val="24"/>
+        </w:rPr>
+        <w:t>a similar</w:t>
+      </w:r>
       <w:r>
         <w:rPr>
           <w:rFonts w:ascii="Times New Roman" w:hAnsi="Times New Roman"/>
@@ -2509,6 +2624,7 @@
           <w:sz w:val="24"/>
           <w:szCs w:val="24"/>
         </w:rPr>
+        <w:lastRenderedPageBreak/>
         <w:t xml:space="preserve">In </w:t>
       </w:r>
       <w:proofErr w:type="gramStart"/>
@@ -2527,7 +2643,46 @@
           <w:sz w:val="24"/>
           <w:szCs w:val="24"/>
         </w:rPr>
-        <w:t xml:space="preserve"> the two histograms above each other and discuss what represents the power and specificity.  </w:t>
+        <w:t xml:space="preserve"> the two histograms above each other and discuss what represents the power and specificity. </w:t>
+      </w:r>
+      <w:r>
+        <w:rPr>
+          <w:rFonts w:ascii="Times New Roman" w:hAnsi="Times New Roman"/>
+          <w:sz w:val="24"/>
+          <w:szCs w:val="24"/>
+        </w:rPr>
+        <w:t xml:space="preserve">(Just guestimate where a significance level of 0.05 is </w:t>
+      </w:r>
+      <w:r>
+        <w:rPr>
+          <w:rFonts w:ascii="Times New Roman" w:hAnsi="Times New Roman"/>
+          <w:sz w:val="24"/>
+          <w:szCs w:val="24"/>
+        </w:rPr>
+        <w:t>and go from there)</w:t>
+      </w:r>
+    </w:p>
+    <w:p>
+      <w:pPr>
+        <w:pStyle w:val="ListParagraph"/>
+        <w:numPr>
+          <w:ilvl w:val="0"/>
+          <w:numId w:val="10"/>
+        </w:numPr>
+        <w:spacing w:after="0" w:line="240" w:lineRule="auto"/>
+        <w:rPr>
+          <w:rFonts w:ascii="Times New Roman" w:hAnsi="Times New Roman"/>
+          <w:sz w:val="24"/>
+          <w:szCs w:val="24"/>
+        </w:rPr>
+      </w:pPr>
+      <w:r>
+        <w:rPr>
+          <w:rFonts w:ascii="Times New Roman" w:hAnsi="Times New Roman"/>
+          <w:sz w:val="24"/>
+          <w:szCs w:val="24"/>
+        </w:rPr>
+        <w:t>If you wanted to determine if there was a statistical difference between the scoring done by the two students, what would you do?</w:t>
       </w:r>
     </w:p>
     <w:sectPr>

</xml_diff>